<commit_message>
roobot: last working stage
</commit_message>
<xml_diff>
--- a/TZ_SOfia.docx
+++ b/TZ_SOfia.docx
@@ -171,6 +171,7 @@
       <w:r>
         <w:rPr>
           <w:rFonts w:ascii="Times New Roman" w:hAnsi="Times New Roman" w:cs="Times New Roman"/>
+          <w:lang w:val="ru-RU"/>
         </w:rPr>
         <w:t>_</w:t>
       </w:r>
@@ -832,7 +833,17 @@
           <w:lang w:val="ru-RU"/>
         </w:rPr>
         <w:tab/>
-        <w:t>- получение от пользователя информации о требуемом изделии (с использованием беспроводного интерфейса и интерфейса, представленного в виде набора кнопок для выборки конкретной жидкости);</w:t>
+        <w:t xml:space="preserve">- получение от пользователя информации о требуемом изделии (с использованием </w:t>
+      </w:r>
+      <w:bookmarkStart w:id="0" w:name="_GoBack"/>
+      <w:bookmarkEnd w:id="0"/>
+      <w:r>
+        <w:rPr>
+          <w:rFonts w:ascii="Times New Roman" w:hAnsi="Times New Roman" w:cs="Times New Roman"/>
+          <w:sz w:val="24"/>
+          <w:lang w:val="ru-RU"/>
+        </w:rPr>
+        <w:t>интерфейса, представленного в виде набора кнопок для выборки конкретной жидкости);</w:t>
       </w:r>
     </w:p>
     <w:p>
@@ -985,7 +996,6 @@
           <w:sz w:val="24"/>
           <w:lang w:val="ru-RU"/>
         </w:rPr>
-        <w:lastRenderedPageBreak/>
         <w:tab/>
         <w:t>- возврат резервуара пользователю.</w:t>
       </w:r>
@@ -1142,8 +1152,6 @@
         </w:rPr>
         <w:t>Ardui</w:t>
       </w:r>
-      <w:bookmarkStart w:id="0" w:name="_GoBack"/>
-      <w:bookmarkEnd w:id="0"/>
       <w:r>
         <w:rPr>
           <w:rFonts w:ascii="Times New Roman" w:hAnsi="Times New Roman" w:cs="Times New Roman"/>
@@ -1376,6 +1384,7 @@
         <w:rPr>
           <w:rFonts w:ascii="Times New Roman" w:hAnsi="Times New Roman" w:cs="Times New Roman"/>
           <w:sz w:val="24"/>
+          <w:lang w:val="ru-RU"/>
         </w:rPr>
         <w:t xml:space="preserve"> </w:t>
       </w:r>

</xml_diff>